<commit_message>
Added: some new researches
</commit_message>
<xml_diff>
--- a/ey/Lab_work_1_AVR_DO/lab1.docx
+++ b/ey/Lab_work_1_AVR_DO/lab1.docx
@@ -1440,9 +1440,6 @@
     <w:p>
       <w:pPr>
         <w:pStyle w:val="-"/>
-        <w:rPr>
-          <w:lang w:val="en-US"/>
-        </w:rPr>
       </w:pPr>
       <w:bookmarkStart w:id="7" w:name="_Toc162300445"/>
       <w:r>
@@ -1580,13 +1577,7 @@
         </w:numPr>
       </w:pPr>
       <w:r>
-        <w:t>Подобрать экспериментально длительность задержки,</w:t>
-      </w:r>
-      <w:r>
-        <w:t xml:space="preserve"> </w:t>
-      </w:r>
-      <w:r>
-        <w:t>необходимую для устойчивого подавления дребезга контактов</w:t>
+        <w:t>Подобрать экспериментально длительность задержки, необходимую для устойчивого подавления дребезга контактов</w:t>
       </w:r>
     </w:p>
     <w:p>
@@ -1598,55 +1589,7 @@
         </w:numPr>
       </w:pPr>
       <w:r>
-        <w:t>Модифицир</w:t>
-      </w:r>
-      <w:r>
-        <w:t>овать</w:t>
-      </w:r>
-      <w:r>
-        <w:t xml:space="preserve"> программу так, чтобы счет цифр при нажатии кнопки проходил</w:t>
-      </w:r>
-      <w:r>
-        <w:t xml:space="preserve"> в</w:t>
-      </w:r>
-      <w:r>
-        <w:t xml:space="preserve"> противоположном направлении (от</w:t>
-      </w:r>
-      <w:r>
-        <w:t> </w:t>
-      </w:r>
-      <w:r>
-        <w:t>9</w:t>
-      </w:r>
-      <w:r>
-        <w:t> </w:t>
-      </w:r>
-      <w:r>
-        <w:t>к</w:t>
-      </w:r>
-      <w:r>
-        <w:t> </w:t>
-      </w:r>
-      <w:r>
-        <w:t>0).</w:t>
-      </w:r>
-      <w:r>
-        <w:t xml:space="preserve"> </w:t>
-      </w:r>
-      <w:r>
-        <w:t>Запрограммир</w:t>
-      </w:r>
-      <w:r>
-        <w:t>овать</w:t>
-      </w:r>
-      <w:r>
-        <w:t xml:space="preserve"> МК стенда и провер</w:t>
-      </w:r>
-      <w:r>
-        <w:t>ить</w:t>
-      </w:r>
-      <w:r>
-        <w:t xml:space="preserve"> правильность работы программы.</w:t>
+        <w:t>Модифицировать программу так, чтобы счет цифр при нажатии кнопки проходил в противоположном направлении (от 9 к 0). Запрограммировать МК стенда и проверить правильность работы программы.</w:t>
       </w:r>
     </w:p>
     <w:p>
@@ -1911,7 +1854,7 @@
         <w:rPr>
           <w:color w:val="24211D"/>
         </w:rPr>
-        <w:t>1</w:t>
+        <w:t>2</w:t>
       </w:r>
       <w:r>
         <w:rPr>
@@ -1982,10 +1925,93 @@
         <w:ind w:firstLine="0"/>
       </w:pPr>
     </w:p>
+    <w:p>
+      <w:pPr>
+        <w:pStyle w:val="aff1"/>
+      </w:pPr>
+      <w:r>
+        <w:lastRenderedPageBreak/>
+        <w:drawing>
+          <wp:inline distT="0" distB="0" distL="0" distR="0" wp14:anchorId="4F707976" wp14:editId="2D2499A7">
+            <wp:extent cx="3348318" cy="6728524"/>
+            <wp:effectExtent l="0" t="0" r="5080" b="2540"/>
+            <wp:docPr id="518924854" name="Рисунок 1"/>
+            <wp:cNvGraphicFramePr>
+              <a:graphicFrameLocks xmlns:a="http://schemas.openxmlformats.org/drawingml/2006/main" noChangeAspect="1"/>
+            </wp:cNvGraphicFramePr>
+            <a:graphic xmlns:a="http://schemas.openxmlformats.org/drawingml/2006/main">
+              <a:graphicData uri="http://schemas.openxmlformats.org/drawingml/2006/picture">
+                <pic:pic xmlns:pic="http://schemas.openxmlformats.org/drawingml/2006/picture">
+                  <pic:nvPicPr>
+                    <pic:cNvPr id="518924854" name=""/>
+                    <pic:cNvPicPr/>
+                  </pic:nvPicPr>
+                  <pic:blipFill>
+                    <a:blip r:embed="rId11"/>
+                    <a:stretch>
+                      <a:fillRect/>
+                    </a:stretch>
+                  </pic:blipFill>
+                  <pic:spPr>
+                    <a:xfrm>
+                      <a:off x="0" y="0"/>
+                      <a:ext cx="3364204" cy="6760447"/>
+                    </a:xfrm>
+                    <a:prstGeom prst="rect">
+                      <a:avLst/>
+                    </a:prstGeom>
+                  </pic:spPr>
+                </pic:pic>
+              </a:graphicData>
+            </a:graphic>
+          </wp:inline>
+        </w:drawing>
+      </w:r>
+    </w:p>
+    <w:p>
+      <w:pPr>
+        <w:autoSpaceDE w:val="0"/>
+        <w:autoSpaceDN w:val="0"/>
+        <w:adjustRightInd w:val="0"/>
+        <w:jc w:val="center"/>
+        <w:rPr>
+          <w:color w:val="24211D"/>
+        </w:rPr>
+      </w:pPr>
+      <w:r>
+        <w:rPr>
+          <w:color w:val="24211D"/>
+        </w:rPr>
+        <w:t xml:space="preserve">Рисунок </w:t>
+      </w:r>
+      <w:r>
+        <w:rPr>
+          <w:color w:val="24211D"/>
+        </w:rPr>
+        <w:t>3</w:t>
+      </w:r>
+      <w:r>
+        <w:rPr>
+          <w:color w:val="24211D"/>
+        </w:rPr>
+        <w:t xml:space="preserve"> – </w:t>
+      </w:r>
+      <w:r>
+        <w:rPr>
+          <w:color w:val="24211D"/>
+        </w:rPr>
+        <w:t>Блок схема программного кода</w:t>
+      </w:r>
+    </w:p>
+    <w:p>
+      <w:pPr>
+        <w:pStyle w:val="aff1"/>
+      </w:pPr>
+    </w:p>
     <w:sectPr>
-      <w:headerReference w:type="default" r:id="rId11"/>
-      <w:footerReference w:type="even" r:id="rId12"/>
-      <w:footerReference w:type="default" r:id="rId13"/>
+      <w:headerReference w:type="default" r:id="rId12"/>
+      <w:footerReference w:type="even" r:id="rId13"/>
+      <w:footerReference w:type="default" r:id="rId14"/>
       <w:pgSz w:w="11906" w:h="16838" w:code="9"/>
       <w:pgMar w:top="1134" w:right="851" w:bottom="1134" w:left="1701" w:header="709" w:footer="709" w:gutter="0"/>
       <w:cols w:space="708"/>

</xml_diff>